<commit_message>
Update EF Core entities configuration. Add seed data for table User
</commit_message>
<xml_diff>
--- a/Resource/Documents/BadmintonCourtBooker_BusinessRule.docx
+++ b/Resource/Documents/BadmintonCourtBooker_BusinessRule.docx
@@ -11,6 +11,7 @@
           <w:color w:val="1F4E79" w:themeColor="accent5" w:themeShade="80"/>
           <w:sz w:val="28"/>
           <w:szCs w:val="28"/>
+          <w:lang w:val="en-US"/>
         </w:rPr>
       </w:pPr>
       <w:r>
@@ -22,6 +23,572 @@
           <w:szCs w:val="28"/>
         </w:rPr>
         <w:t>BadmintonCourtBooker – Business Rules</w:t>
+      </w:r>
+    </w:p>
+    <w:p>
+      <w:pPr>
+        <w:jc w:val="center"/>
+        <w:rPr>
+          <w:b/>
+          <w:bCs/>
+          <w:color w:val="1F4E79" w:themeColor="accent5" w:themeShade="80"/>
+          <w:sz w:val="28"/>
+          <w:szCs w:val="28"/>
+          <w:lang w:val="en-US"/>
+        </w:rPr>
+      </w:pPr>
+    </w:p>
+    <w:p>
+      <w:pPr>
+        <w:rPr>
+          <w:b/>
+          <w:bCs/>
+          <w:color w:val="1F4E79" w:themeColor="accent5" w:themeShade="80"/>
+          <w:lang w:val="en-US"/>
+        </w:rPr>
+      </w:pPr>
+      <w:r>
+        <w:rPr>
+          <w:b/>
+          <w:bCs/>
+          <w:color w:val="1F4E79" w:themeColor="accent5" w:themeShade="80"/>
+          <w:lang w:val="en-US"/>
+        </w:rPr>
+        <w:t>Summary:</w:t>
+      </w:r>
+    </w:p>
+    <w:p>
+      <w:pPr>
+        <w:pStyle w:val="ListParagraph"/>
+        <w:numPr>
+          <w:ilvl w:val="0"/>
+          <w:numId w:val="1"/>
+        </w:numPr>
+        <w:rPr>
+          <w:b/>
+          <w:bCs/>
+          <w:lang w:val="en-US"/>
+        </w:rPr>
+      </w:pPr>
+      <w:proofErr w:type="spellStart"/>
+      <w:r>
+        <w:rPr>
+          <w:lang w:val="en-US"/>
+        </w:rPr>
+        <w:t>Làm</w:t>
+      </w:r>
+      <w:proofErr w:type="spellEnd"/>
+      <w:r>
+        <w:rPr>
+          <w:lang w:val="en-US"/>
+        </w:rPr>
+        <w:t xml:space="preserve"> </w:t>
+      </w:r>
+      <w:proofErr w:type="spellStart"/>
+      <w:r>
+        <w:rPr>
+          <w:lang w:val="en-US"/>
+        </w:rPr>
+        <w:t>phần</w:t>
+      </w:r>
+      <w:proofErr w:type="spellEnd"/>
+      <w:r>
+        <w:rPr>
+          <w:lang w:val="en-US"/>
+        </w:rPr>
+        <w:t xml:space="preserve"> </w:t>
+      </w:r>
+      <w:proofErr w:type="spellStart"/>
+      <w:r>
+        <w:rPr>
+          <w:lang w:val="en-US"/>
+        </w:rPr>
+        <w:t>mềm</w:t>
+      </w:r>
+      <w:proofErr w:type="spellEnd"/>
+      <w:r>
+        <w:rPr>
+          <w:lang w:val="en-US"/>
+        </w:rPr>
+        <w:t xml:space="preserve"> </w:t>
+      </w:r>
+      <w:proofErr w:type="spellStart"/>
+      <w:r>
+        <w:rPr>
+          <w:lang w:val="en-US"/>
+        </w:rPr>
+        <w:t>ứng</w:t>
+      </w:r>
+      <w:proofErr w:type="spellEnd"/>
+      <w:r>
+        <w:rPr>
+          <w:lang w:val="en-US"/>
+        </w:rPr>
+        <w:t xml:space="preserve"> </w:t>
+      </w:r>
+      <w:proofErr w:type="spellStart"/>
+      <w:r>
+        <w:rPr>
+          <w:lang w:val="en-US"/>
+        </w:rPr>
+        <w:t>dụng</w:t>
+      </w:r>
+      <w:proofErr w:type="spellEnd"/>
+      <w:r>
+        <w:rPr>
+          <w:lang w:val="en-US"/>
+        </w:rPr>
+        <w:t xml:space="preserve"> </w:t>
+      </w:r>
+      <w:proofErr w:type="spellStart"/>
+      <w:r>
+        <w:rPr>
+          <w:lang w:val="en-US"/>
+        </w:rPr>
+        <w:t>quản</w:t>
+      </w:r>
+      <w:proofErr w:type="spellEnd"/>
+      <w:r>
+        <w:rPr>
+          <w:lang w:val="en-US"/>
+        </w:rPr>
+        <w:t xml:space="preserve"> </w:t>
+      </w:r>
+      <w:proofErr w:type="spellStart"/>
+      <w:r>
+        <w:rPr>
+          <w:lang w:val="en-US"/>
+        </w:rPr>
+        <w:t>lý</w:t>
+      </w:r>
+      <w:proofErr w:type="spellEnd"/>
+      <w:r>
+        <w:rPr>
+          <w:lang w:val="en-US"/>
+        </w:rPr>
+        <w:t xml:space="preserve"> các </w:t>
+      </w:r>
+      <w:proofErr w:type="spellStart"/>
+      <w:r>
+        <w:rPr>
+          <w:lang w:val="en-US"/>
+        </w:rPr>
+        <w:t>sân</w:t>
+      </w:r>
+      <w:proofErr w:type="spellEnd"/>
+      <w:r>
+        <w:rPr>
+          <w:lang w:val="en-US"/>
+        </w:rPr>
+        <w:t xml:space="preserve"> </w:t>
+      </w:r>
+      <w:proofErr w:type="spellStart"/>
+      <w:r>
+        <w:rPr>
+          <w:lang w:val="en-US"/>
+        </w:rPr>
+        <w:t>cầu</w:t>
+      </w:r>
+      <w:proofErr w:type="spellEnd"/>
+      <w:r>
+        <w:rPr>
+          <w:lang w:val="en-US"/>
+        </w:rPr>
+        <w:t xml:space="preserve"> </w:t>
+      </w:r>
+      <w:proofErr w:type="spellStart"/>
+      <w:r>
+        <w:rPr>
+          <w:lang w:val="en-US"/>
+        </w:rPr>
+        <w:t>lông</w:t>
+      </w:r>
+      <w:proofErr w:type="spellEnd"/>
+    </w:p>
+    <w:p>
+      <w:pPr>
+        <w:pStyle w:val="ListParagraph"/>
+        <w:numPr>
+          <w:ilvl w:val="0"/>
+          <w:numId w:val="1"/>
+        </w:numPr>
+        <w:rPr>
+          <w:b/>
+          <w:bCs/>
+          <w:lang w:val="en-US"/>
+        </w:rPr>
+      </w:pPr>
+      <w:proofErr w:type="spellStart"/>
+      <w:r>
+        <w:rPr>
+          <w:lang w:val="en-US"/>
+        </w:rPr>
+        <w:t>Cấu</w:t>
+      </w:r>
+      <w:proofErr w:type="spellEnd"/>
+      <w:r>
+        <w:rPr>
+          <w:lang w:val="en-US"/>
+        </w:rPr>
+        <w:t xml:space="preserve"> </w:t>
+      </w:r>
+      <w:proofErr w:type="spellStart"/>
+      <w:r>
+        <w:rPr>
+          <w:lang w:val="en-US"/>
+        </w:rPr>
+        <w:t>trúc</w:t>
+      </w:r>
+      <w:proofErr w:type="spellEnd"/>
+      <w:r>
+        <w:rPr>
+          <w:lang w:val="en-US"/>
+        </w:rPr>
+        <w:t xml:space="preserve"> </w:t>
+      </w:r>
+      <w:proofErr w:type="spellStart"/>
+      <w:r>
+        <w:rPr>
+          <w:lang w:val="en-US"/>
+        </w:rPr>
+        <w:t>tổng</w:t>
+      </w:r>
+      <w:proofErr w:type="spellEnd"/>
+      <w:r>
+        <w:rPr>
+          <w:lang w:val="en-US"/>
+        </w:rPr>
+        <w:t xml:space="preserve"> thể:</w:t>
+      </w:r>
+    </w:p>
+    <w:p>
+      <w:pPr>
+        <w:pStyle w:val="ListParagraph"/>
+        <w:numPr>
+          <w:ilvl w:val="1"/>
+          <w:numId w:val="1"/>
+        </w:numPr>
+        <w:rPr>
+          <w:b/>
+          <w:bCs/>
+          <w:lang w:val="en-US"/>
+        </w:rPr>
+      </w:pPr>
+      <w:proofErr w:type="spellStart"/>
+      <w:r>
+        <w:rPr>
+          <w:lang w:val="en-US"/>
+        </w:rPr>
+        <w:t>Nhà</w:t>
+      </w:r>
+      <w:proofErr w:type="spellEnd"/>
+      <w:r>
+        <w:rPr>
+          <w:lang w:val="en-US"/>
+        </w:rPr>
+        <w:t xml:space="preserve"> </w:t>
+      </w:r>
+      <w:proofErr w:type="spellStart"/>
+      <w:r>
+        <w:rPr>
+          <w:lang w:val="en-US"/>
+        </w:rPr>
+        <w:t>thi</w:t>
+      </w:r>
+      <w:proofErr w:type="spellEnd"/>
+      <w:r>
+        <w:rPr>
+          <w:lang w:val="en-US"/>
+        </w:rPr>
+        <w:t xml:space="preserve"> </w:t>
+      </w:r>
+      <w:proofErr w:type="spellStart"/>
+      <w:r>
+        <w:rPr>
+          <w:lang w:val="en-US"/>
+        </w:rPr>
+        <w:t>đấu</w:t>
+      </w:r>
+      <w:proofErr w:type="spellEnd"/>
+      <w:r>
+        <w:rPr>
+          <w:lang w:val="en-US"/>
+        </w:rPr>
+        <w:t xml:space="preserve"> </w:t>
+      </w:r>
+      <w:proofErr w:type="spellStart"/>
+      <w:r>
+        <w:rPr>
+          <w:lang w:val="en-US"/>
+        </w:rPr>
+        <w:t>cầu</w:t>
+      </w:r>
+      <w:proofErr w:type="spellEnd"/>
+      <w:r>
+        <w:rPr>
+          <w:lang w:val="en-US"/>
+        </w:rPr>
+        <w:t xml:space="preserve"> </w:t>
+      </w:r>
+      <w:proofErr w:type="spellStart"/>
+      <w:r>
+        <w:rPr>
+          <w:lang w:val="en-US"/>
+        </w:rPr>
+        <w:t>lông</w:t>
+      </w:r>
+      <w:proofErr w:type="spellEnd"/>
+      <w:r>
+        <w:rPr>
+          <w:lang w:val="en-US"/>
+        </w:rPr>
+        <w:t xml:space="preserve"> A</w:t>
+      </w:r>
+    </w:p>
+    <w:p>
+      <w:pPr>
+        <w:pStyle w:val="ListParagraph"/>
+        <w:numPr>
+          <w:ilvl w:val="2"/>
+          <w:numId w:val="1"/>
+        </w:numPr>
+        <w:rPr>
+          <w:b/>
+          <w:bCs/>
+          <w:lang w:val="en-US"/>
+        </w:rPr>
+      </w:pPr>
+      <w:proofErr w:type="spellStart"/>
+      <w:r>
+        <w:rPr>
+          <w:lang w:val="en-US"/>
+        </w:rPr>
+        <w:t>Sân</w:t>
+      </w:r>
+      <w:proofErr w:type="spellEnd"/>
+      <w:r>
+        <w:rPr>
+          <w:lang w:val="en-US"/>
+        </w:rPr>
+        <w:t xml:space="preserve"> 1</w:t>
+      </w:r>
+    </w:p>
+    <w:p>
+      <w:pPr>
+        <w:pStyle w:val="ListParagraph"/>
+        <w:numPr>
+          <w:ilvl w:val="2"/>
+          <w:numId w:val="1"/>
+        </w:numPr>
+        <w:rPr>
+          <w:b/>
+          <w:bCs/>
+          <w:lang w:val="en-US"/>
+        </w:rPr>
+      </w:pPr>
+      <w:proofErr w:type="spellStart"/>
+      <w:r>
+        <w:rPr>
+          <w:lang w:val="en-US"/>
+        </w:rPr>
+        <w:t>Sân</w:t>
+      </w:r>
+      <w:proofErr w:type="spellEnd"/>
+      <w:r>
+        <w:rPr>
+          <w:lang w:val="en-US"/>
+        </w:rPr>
+        <w:t xml:space="preserve"> 2</w:t>
+      </w:r>
+    </w:p>
+    <w:p>
+      <w:pPr>
+        <w:pStyle w:val="ListParagraph"/>
+        <w:numPr>
+          <w:ilvl w:val="2"/>
+          <w:numId w:val="1"/>
+        </w:numPr>
+        <w:rPr>
+          <w:lang w:val="en-US"/>
+        </w:rPr>
+      </w:pPr>
+      <w:proofErr w:type="spellStart"/>
+      <w:r>
+        <w:rPr>
+          <w:lang w:val="en-US"/>
+        </w:rPr>
+        <w:t>Sân</w:t>
+      </w:r>
+      <w:proofErr w:type="spellEnd"/>
+      <w:r>
+        <w:rPr>
+          <w:lang w:val="en-US"/>
+        </w:rPr>
+        <w:t xml:space="preserve"> 3</w:t>
+      </w:r>
+    </w:p>
+    <w:p>
+      <w:pPr>
+        <w:pStyle w:val="ListParagraph"/>
+        <w:numPr>
+          <w:ilvl w:val="1"/>
+          <w:numId w:val="1"/>
+        </w:numPr>
+        <w:rPr>
+          <w:lang w:val="en-US"/>
+        </w:rPr>
+      </w:pPr>
+      <w:r>
+        <w:rPr>
+          <w:lang w:val="en-US"/>
+        </w:rPr>
+        <w:t xml:space="preserve">Trung </w:t>
+      </w:r>
+      <w:proofErr w:type="spellStart"/>
+      <w:r>
+        <w:rPr>
+          <w:lang w:val="en-US"/>
+        </w:rPr>
+        <w:t>tâm</w:t>
+      </w:r>
+      <w:proofErr w:type="spellEnd"/>
+      <w:r>
+        <w:rPr>
+          <w:lang w:val="en-US"/>
+        </w:rPr>
+        <w:t xml:space="preserve"> </w:t>
+      </w:r>
+      <w:proofErr w:type="spellStart"/>
+      <w:r>
+        <w:rPr>
+          <w:lang w:val="en-US"/>
+        </w:rPr>
+        <w:t>cầu</w:t>
+      </w:r>
+      <w:proofErr w:type="spellEnd"/>
+      <w:r>
+        <w:rPr>
+          <w:lang w:val="en-US"/>
+        </w:rPr>
+        <w:t xml:space="preserve"> </w:t>
+      </w:r>
+      <w:proofErr w:type="spellStart"/>
+      <w:r>
+        <w:rPr>
+          <w:lang w:val="en-US"/>
+        </w:rPr>
+        <w:t>lông</w:t>
+      </w:r>
+      <w:proofErr w:type="spellEnd"/>
+      <w:r>
+        <w:rPr>
+          <w:lang w:val="en-US"/>
+        </w:rPr>
+        <w:t xml:space="preserve"> B</w:t>
+      </w:r>
+    </w:p>
+    <w:p>
+      <w:pPr>
+        <w:pStyle w:val="ListParagraph"/>
+        <w:numPr>
+          <w:ilvl w:val="2"/>
+          <w:numId w:val="1"/>
+        </w:numPr>
+        <w:rPr>
+          <w:lang w:val="en-US"/>
+        </w:rPr>
+      </w:pPr>
+      <w:proofErr w:type="spellStart"/>
+      <w:r>
+        <w:rPr>
+          <w:lang w:val="en-US"/>
+        </w:rPr>
+        <w:t>Sân</w:t>
+      </w:r>
+      <w:proofErr w:type="spellEnd"/>
+      <w:r>
+        <w:rPr>
+          <w:lang w:val="en-US"/>
+        </w:rPr>
+        <w:t xml:space="preserve"> 1</w:t>
+      </w:r>
+    </w:p>
+    <w:p>
+      <w:pPr>
+        <w:pStyle w:val="ListParagraph"/>
+        <w:numPr>
+          <w:ilvl w:val="2"/>
+          <w:numId w:val="1"/>
+        </w:numPr>
+        <w:rPr>
+          <w:lang w:val="en-US"/>
+        </w:rPr>
+      </w:pPr>
+      <w:proofErr w:type="spellStart"/>
+      <w:r>
+        <w:rPr>
+          <w:lang w:val="en-US"/>
+        </w:rPr>
+        <w:t>Sân</w:t>
+      </w:r>
+      <w:proofErr w:type="spellEnd"/>
+      <w:r>
+        <w:rPr>
+          <w:lang w:val="en-US"/>
+        </w:rPr>
+        <w:t xml:space="preserve"> 2</w:t>
+      </w:r>
+    </w:p>
+    <w:p>
+      <w:pPr>
+        <w:pStyle w:val="ListParagraph"/>
+        <w:numPr>
+          <w:ilvl w:val="2"/>
+          <w:numId w:val="1"/>
+        </w:numPr>
+        <w:rPr>
+          <w:lang w:val="en-US"/>
+        </w:rPr>
+      </w:pPr>
+      <w:proofErr w:type="spellStart"/>
+      <w:r>
+        <w:rPr>
+          <w:lang w:val="en-US"/>
+        </w:rPr>
+        <w:t>Sân</w:t>
+      </w:r>
+      <w:proofErr w:type="spellEnd"/>
+      <w:r>
+        <w:rPr>
+          <w:lang w:val="en-US"/>
+        </w:rPr>
+        <w:t xml:space="preserve"> 3</w:t>
+      </w:r>
+    </w:p>
+    <w:p>
+      <w:pPr>
+        <w:pStyle w:val="ListParagraph"/>
+        <w:numPr>
+          <w:ilvl w:val="2"/>
+          <w:numId w:val="1"/>
+        </w:numPr>
+        <w:rPr>
+          <w:lang w:val="en-US"/>
+        </w:rPr>
+      </w:pPr>
+      <w:proofErr w:type="spellStart"/>
+      <w:r>
+        <w:rPr>
+          <w:lang w:val="en-US"/>
+        </w:rPr>
+        <w:t>Sân</w:t>
+      </w:r>
+      <w:proofErr w:type="spellEnd"/>
+      <w:r>
+        <w:rPr>
+          <w:lang w:val="en-US"/>
+        </w:rPr>
+        <w:t xml:space="preserve"> 4</w:t>
       </w:r>
     </w:p>
     <w:tbl>
@@ -199,8 +766,369 @@
           </w:tcPr>
           <w:p>
             <w:r>
-              <w:t>Một người dùng có thể làm việc ở nhiều sân cầu lông khác nhau</w:t>
-            </w:r>
+              <w:t xml:space="preserve">Một </w:t>
+            </w:r>
+            <w:proofErr w:type="spellStart"/>
+            <w:r>
+              <w:rPr>
+                <w:lang w:val="en-US"/>
+              </w:rPr>
+              <w:t>nhân</w:t>
+            </w:r>
+            <w:proofErr w:type="spellEnd"/>
+            <w:r>
+              <w:rPr>
+                <w:lang w:val="en-US"/>
+              </w:rPr>
+              <w:t xml:space="preserve"> </w:t>
+            </w:r>
+            <w:proofErr w:type="spellStart"/>
+            <w:r>
+              <w:rPr>
+                <w:lang w:val="en-US"/>
+              </w:rPr>
+              <w:t>viên</w:t>
+            </w:r>
+            <w:proofErr w:type="spellEnd"/>
+            <w:r>
+              <w:t xml:space="preserve"> có thể làm việc ở nhiều sân cầu lông khác nhau</w:t>
+            </w:r>
+          </w:p>
+        </w:tc>
+      </w:tr>
+      <w:tr>
+        <w:tc>
+          <w:tcPr>
+            <w:tcW w:w="622" w:type="dxa"/>
+          </w:tcPr>
+          <w:p>
+            <w:pPr>
+              <w:jc w:val="center"/>
+            </w:pPr>
+          </w:p>
+        </w:tc>
+        <w:tc>
+          <w:tcPr>
+            <w:tcW w:w="1173" w:type="dxa"/>
+          </w:tcPr>
+          <w:p>
+            <w:pPr>
+              <w:jc w:val="center"/>
+            </w:pPr>
+          </w:p>
+        </w:tc>
+        <w:tc>
+          <w:tcPr>
+            <w:tcW w:w="7555" w:type="dxa"/>
+            <w:shd w:val="clear" w:color="auto" w:fill="FFC000"/>
+          </w:tcPr>
+          <w:p>
+            <w:pPr>
+              <w:rPr>
+                <w:lang w:val="en-US"/>
+              </w:rPr>
+            </w:pPr>
+            <w:proofErr w:type="spellStart"/>
+            <w:r>
+              <w:rPr>
+                <w:lang w:val="en-US"/>
+              </w:rPr>
+              <w:t>Cách</w:t>
+            </w:r>
+            <w:proofErr w:type="spellEnd"/>
+            <w:r>
+              <w:rPr>
+                <w:lang w:val="en-US"/>
+              </w:rPr>
+              <w:t xml:space="preserve"> </w:t>
+            </w:r>
+            <w:proofErr w:type="spellStart"/>
+            <w:r>
+              <w:rPr>
+                <w:lang w:val="en-US"/>
+              </w:rPr>
+              <w:t>đặt</w:t>
+            </w:r>
+            <w:proofErr w:type="spellEnd"/>
+            <w:r>
+              <w:rPr>
+                <w:lang w:val="en-US"/>
+              </w:rPr>
+              <w:t xml:space="preserve"> </w:t>
+            </w:r>
+            <w:proofErr w:type="spellStart"/>
+            <w:r>
+              <w:rPr>
+                <w:lang w:val="en-US"/>
+              </w:rPr>
+              <w:t>lịch</w:t>
+            </w:r>
+            <w:proofErr w:type="spellEnd"/>
+            <w:r>
+              <w:rPr>
+                <w:lang w:val="en-US"/>
+              </w:rPr>
+              <w:t xml:space="preserve"> </w:t>
+            </w:r>
+            <w:proofErr w:type="spellStart"/>
+            <w:r>
+              <w:rPr>
+                <w:lang w:val="en-US"/>
+              </w:rPr>
+              <w:t>ngày</w:t>
+            </w:r>
+            <w:proofErr w:type="spellEnd"/>
+            <w:r>
+              <w:rPr>
+                <w:lang w:val="en-US"/>
+              </w:rPr>
+              <w:t xml:space="preserve"> </w:t>
+            </w:r>
+            <w:proofErr w:type="spellStart"/>
+            <w:r>
+              <w:rPr>
+                <w:lang w:val="en-US"/>
+              </w:rPr>
+              <w:t>và</w:t>
+            </w:r>
+            <w:proofErr w:type="spellEnd"/>
+            <w:r>
+              <w:rPr>
+                <w:lang w:val="en-US"/>
+              </w:rPr>
+              <w:t xml:space="preserve"> </w:t>
+            </w:r>
+            <w:proofErr w:type="spellStart"/>
+            <w:r>
+              <w:rPr>
+                <w:lang w:val="en-US"/>
+              </w:rPr>
+              <w:t>lịch</w:t>
+            </w:r>
+            <w:proofErr w:type="spellEnd"/>
+            <w:r>
+              <w:rPr>
+                <w:lang w:val="en-US"/>
+              </w:rPr>
+              <w:t xml:space="preserve"> </w:t>
+            </w:r>
+            <w:proofErr w:type="spellStart"/>
+            <w:r>
+              <w:rPr>
+                <w:lang w:val="en-US"/>
+              </w:rPr>
+              <w:t>linh</w:t>
+            </w:r>
+            <w:proofErr w:type="spellEnd"/>
+            <w:r>
+              <w:rPr>
+                <w:lang w:val="en-US"/>
+              </w:rPr>
+              <w:t xml:space="preserve"> </w:t>
+            </w:r>
+            <w:proofErr w:type="spellStart"/>
+            <w:r>
+              <w:rPr>
+                <w:lang w:val="en-US"/>
+              </w:rPr>
+              <w:t>hoạt</w:t>
+            </w:r>
+            <w:proofErr w:type="spellEnd"/>
+            <w:r>
+              <w:rPr>
+                <w:lang w:val="en-US"/>
+              </w:rPr>
+              <w:t xml:space="preserve"> </w:t>
+            </w:r>
+            <w:proofErr w:type="spellStart"/>
+            <w:r>
+              <w:rPr>
+                <w:lang w:val="en-US"/>
+              </w:rPr>
+              <w:t>khá</w:t>
+            </w:r>
+            <w:proofErr w:type="spellEnd"/>
+            <w:r>
+              <w:rPr>
+                <w:lang w:val="en-US"/>
+              </w:rPr>
+              <w:t xml:space="preserve"> </w:t>
+            </w:r>
+            <w:proofErr w:type="spellStart"/>
+            <w:r>
+              <w:rPr>
+                <w:lang w:val="en-US"/>
+              </w:rPr>
+              <w:t>giống</w:t>
+            </w:r>
+            <w:proofErr w:type="spellEnd"/>
+            <w:r>
+              <w:rPr>
+                <w:lang w:val="en-US"/>
+              </w:rPr>
+              <w:t xml:space="preserve"> </w:t>
+            </w:r>
+            <w:proofErr w:type="spellStart"/>
+            <w:r>
+              <w:rPr>
+                <w:lang w:val="en-US"/>
+              </w:rPr>
+              <w:t>nhau</w:t>
+            </w:r>
+            <w:proofErr w:type="spellEnd"/>
+            <w:r>
+              <w:rPr>
+                <w:lang w:val="en-US"/>
+              </w:rPr>
+              <w:t xml:space="preserve">, có thể </w:t>
+            </w:r>
+            <w:proofErr w:type="spellStart"/>
+            <w:r>
+              <w:rPr>
+                <w:lang w:val="en-US"/>
+              </w:rPr>
+              <w:t>sử</w:t>
+            </w:r>
+            <w:proofErr w:type="spellEnd"/>
+            <w:r>
+              <w:rPr>
+                <w:lang w:val="en-US"/>
+              </w:rPr>
+              <w:t xml:space="preserve"> </w:t>
+            </w:r>
+            <w:proofErr w:type="spellStart"/>
+            <w:r>
+              <w:rPr>
+                <w:lang w:val="en-US"/>
+              </w:rPr>
+              <w:t>dụng</w:t>
+            </w:r>
+            <w:proofErr w:type="spellEnd"/>
+            <w:r>
+              <w:rPr>
+                <w:lang w:val="en-US"/>
+              </w:rPr>
+              <w:t xml:space="preserve"> 1 </w:t>
+            </w:r>
+            <w:proofErr w:type="spellStart"/>
+            <w:r>
+              <w:rPr>
+                <w:lang w:val="en-US"/>
+              </w:rPr>
+              <w:t>trong</w:t>
+            </w:r>
+            <w:proofErr w:type="spellEnd"/>
+            <w:r>
+              <w:rPr>
+                <w:lang w:val="en-US"/>
+              </w:rPr>
+              <w:t xml:space="preserve"> 2 </w:t>
+            </w:r>
+            <w:proofErr w:type="spellStart"/>
+            <w:r>
+              <w:rPr>
+                <w:lang w:val="en-US"/>
+              </w:rPr>
+              <w:t>hoặc</w:t>
+            </w:r>
+            <w:proofErr w:type="spellEnd"/>
+            <w:r>
+              <w:rPr>
+                <w:lang w:val="en-US"/>
+              </w:rPr>
+              <w:t xml:space="preserve"> </w:t>
+            </w:r>
+            <w:proofErr w:type="spellStart"/>
+            <w:r>
+              <w:rPr>
+                <w:lang w:val="en-US"/>
+              </w:rPr>
+              <w:t>kết</w:t>
+            </w:r>
+            <w:proofErr w:type="spellEnd"/>
+            <w:r>
+              <w:rPr>
+                <w:lang w:val="en-US"/>
+              </w:rPr>
+              <w:t xml:space="preserve"> </w:t>
+            </w:r>
+            <w:proofErr w:type="spellStart"/>
+            <w:r>
+              <w:rPr>
+                <w:lang w:val="en-US"/>
+              </w:rPr>
+              <w:t>hợp</w:t>
+            </w:r>
+            <w:proofErr w:type="spellEnd"/>
+            <w:r>
+              <w:rPr>
+                <w:lang w:val="en-US"/>
+              </w:rPr>
+              <w:t xml:space="preserve"> </w:t>
+            </w:r>
+            <w:proofErr w:type="spellStart"/>
+            <w:r>
+              <w:rPr>
+                <w:lang w:val="en-US"/>
+              </w:rPr>
+              <w:t>cả</w:t>
+            </w:r>
+            <w:proofErr w:type="spellEnd"/>
+            <w:r>
+              <w:rPr>
+                <w:lang w:val="en-US"/>
+              </w:rPr>
+              <w:t xml:space="preserve"> 2 </w:t>
+            </w:r>
+            <w:proofErr w:type="spellStart"/>
+            <w:r>
+              <w:rPr>
+                <w:lang w:val="en-US"/>
+              </w:rPr>
+              <w:t>thành</w:t>
+            </w:r>
+            <w:proofErr w:type="spellEnd"/>
+            <w:r>
+              <w:rPr>
+                <w:lang w:val="en-US"/>
+              </w:rPr>
+              <w:t xml:space="preserve"> 1 hay không?</w:t>
+            </w:r>
+          </w:p>
+        </w:tc>
+      </w:tr>
+      <w:tr>
+        <w:tc>
+          <w:tcPr>
+            <w:tcW w:w="622" w:type="dxa"/>
+          </w:tcPr>
+          <w:p>
+            <w:pPr>
+              <w:jc w:val="center"/>
+            </w:pPr>
+          </w:p>
+        </w:tc>
+        <w:tc>
+          <w:tcPr>
+            <w:tcW w:w="1173" w:type="dxa"/>
+          </w:tcPr>
+          <w:p>
+            <w:pPr>
+              <w:jc w:val="center"/>
+            </w:pPr>
+          </w:p>
+        </w:tc>
+        <w:tc>
+          <w:tcPr>
+            <w:tcW w:w="7555" w:type="dxa"/>
+            <w:shd w:val="clear" w:color="auto" w:fill="auto"/>
+          </w:tcPr>
+          <w:p>
+            <w:pPr>
+              <w:rPr>
+                <w:lang w:val="en-US"/>
+              </w:rPr>
+            </w:pPr>
           </w:p>
         </w:tc>
       </w:tr>
@@ -215,6 +1143,126 @@
     </w:sectPr>
   </w:body>
 </w:document>
+</file>
+
+<file path=word/numbering.xml><?xml version="1.0" encoding="utf-8"?>
+<w:numbering xmlns:wpc="http://schemas.microsoft.com/office/word/2010/wordprocessingCanvas" xmlns:cx="http://schemas.microsoft.com/office/drawing/2014/chartex" xmlns:cx1="http://schemas.microsoft.com/office/drawing/2015/9/8/chartex" xmlns:cx2="http://schemas.microsoft.com/office/drawing/2015/10/21/chartex" xmlns:cx3="http://schemas.microsoft.com/office/drawing/2016/5/9/chartex" xmlns:cx4="http://schemas.microsoft.com/office/drawing/2016/5/10/chartex" xmlns:cx5="http://schemas.microsoft.com/office/drawing/2016/5/11/chartex" xmlns:cx6="http://schemas.microsoft.com/office/drawing/2016/5/12/chartex" xmlns:cx7="http://schemas.microsoft.com/office/drawing/2016/5/13/chartex" xmlns:cx8="http://schemas.microsoft.com/office/drawing/2016/5/14/chartex" xmlns:mc="http://schemas.openxmlformats.org/markup-compatibility/2006" xmlns:aink="http://schemas.microsoft.com/office/drawing/2016/ink" xmlns:am3d="http://schemas.microsoft.com/office/drawing/2017/model3d" xmlns:o="urn:schemas-microsoft-com:office:office" xmlns:oel="http://schemas.microsoft.com/office/2019/extlst" xmlns:r="http://schemas.openxmlformats.org/officeDocument/2006/relationships" xmlns:m="http://schemas.openxmlformats.org/officeDocument/2006/math" xmlns:v="urn:schemas-microsoft-com:vml" xmlns:wp14="http://schemas.microsoft.com/office/word/2010/wordprocessingDrawing" xmlns:wp="http://schemas.openxmlformats.org/drawingml/2006/wordprocessingDrawing" xmlns:w10="urn:schemas-microsoft-com:office:word" xmlns:w="http://schemas.openxmlformats.org/wordprocessingml/2006/main" xmlns:w14="http://schemas.microsoft.com/office/word/2010/wordml" xmlns:w15="http://schemas.microsoft.com/office/word/2012/wordml" xmlns:w16cex="http://schemas.microsoft.com/office/word/2018/wordml/cex" xmlns:w16cid="http://schemas.microsoft.com/office/word/2016/wordml/cid" xmlns:w16="http://schemas.microsoft.com/office/word/2018/wordml" xmlns:w16du="http://schemas.microsoft.com/office/word/2023/wordml/word16du" xmlns:w16sdtdh="http://schemas.microsoft.com/office/word/2020/wordml/sdtdatahash" xmlns:w16se="http://schemas.microsoft.com/office/word/2015/wordml/symex" xmlns:wpg="http://schemas.microsoft.com/office/word/2010/wordprocessingGroup" xmlns:wpi="http://schemas.microsoft.com/office/word/2010/wordprocessingInk" xmlns:wne="http://schemas.microsoft.com/office/word/2006/wordml" xmlns:wps="http://schemas.microsoft.com/office/word/2010/wordprocessingShape" mc:Ignorable="w14 w15 w16se w16cid w16 w16cex w16sdtdh w16du wp14">
+  <w:abstractNum w:abstractNumId="0" w15:restartNumberingAfterBreak="0">
+    <w:nsid w:val="6D72066E"/>
+    <w:multiLevelType w:val="hybridMultilevel"/>
+    <w:tmpl w:val="CE18030A"/>
+    <w:lvl w:ilvl="0" w:tplc="47E20C28">
+      <w:numFmt w:val="bullet"/>
+      <w:lvlText w:val="-"/>
+      <w:lvlJc w:val="left"/>
+      <w:pPr>
+        <w:ind w:left="720" w:hanging="360"/>
+      </w:pPr>
+      <w:rPr>
+        <w:rFonts w:ascii="Calibri" w:eastAsiaTheme="minorHAnsi" w:hAnsi="Calibri" w:cs="Calibri" w:hint="default"/>
+      </w:rPr>
+    </w:lvl>
+    <w:lvl w:ilvl="1" w:tplc="04090003">
+      <w:start w:val="1"/>
+      <w:numFmt w:val="bullet"/>
+      <w:lvlText w:val="o"/>
+      <w:lvlJc w:val="left"/>
+      <w:pPr>
+        <w:ind w:left="1440" w:hanging="360"/>
+      </w:pPr>
+      <w:rPr>
+        <w:rFonts w:ascii="Courier New" w:hAnsi="Courier New" w:cs="Courier New" w:hint="default"/>
+      </w:rPr>
+    </w:lvl>
+    <w:lvl w:ilvl="2" w:tplc="04090005">
+      <w:start w:val="1"/>
+      <w:numFmt w:val="bullet"/>
+      <w:lvlText w:val=""/>
+      <w:lvlJc w:val="left"/>
+      <w:pPr>
+        <w:ind w:left="2160" w:hanging="360"/>
+      </w:pPr>
+      <w:rPr>
+        <w:rFonts w:ascii="Wingdings" w:hAnsi="Wingdings" w:hint="default"/>
+      </w:rPr>
+    </w:lvl>
+    <w:lvl w:ilvl="3" w:tplc="04090001" w:tentative="1">
+      <w:start w:val="1"/>
+      <w:numFmt w:val="bullet"/>
+      <w:lvlText w:val=""/>
+      <w:lvlJc w:val="left"/>
+      <w:pPr>
+        <w:ind w:left="2880" w:hanging="360"/>
+      </w:pPr>
+      <w:rPr>
+        <w:rFonts w:ascii="Symbol" w:hAnsi="Symbol" w:hint="default"/>
+      </w:rPr>
+    </w:lvl>
+    <w:lvl w:ilvl="4" w:tplc="04090003" w:tentative="1">
+      <w:start w:val="1"/>
+      <w:numFmt w:val="bullet"/>
+      <w:lvlText w:val="o"/>
+      <w:lvlJc w:val="left"/>
+      <w:pPr>
+        <w:ind w:left="3600" w:hanging="360"/>
+      </w:pPr>
+      <w:rPr>
+        <w:rFonts w:ascii="Courier New" w:hAnsi="Courier New" w:cs="Courier New" w:hint="default"/>
+      </w:rPr>
+    </w:lvl>
+    <w:lvl w:ilvl="5" w:tplc="04090005" w:tentative="1">
+      <w:start w:val="1"/>
+      <w:numFmt w:val="bullet"/>
+      <w:lvlText w:val=""/>
+      <w:lvlJc w:val="left"/>
+      <w:pPr>
+        <w:ind w:left="4320" w:hanging="360"/>
+      </w:pPr>
+      <w:rPr>
+        <w:rFonts w:ascii="Wingdings" w:hAnsi="Wingdings" w:hint="default"/>
+      </w:rPr>
+    </w:lvl>
+    <w:lvl w:ilvl="6" w:tplc="04090001" w:tentative="1">
+      <w:start w:val="1"/>
+      <w:numFmt w:val="bullet"/>
+      <w:lvlText w:val=""/>
+      <w:lvlJc w:val="left"/>
+      <w:pPr>
+        <w:ind w:left="5040" w:hanging="360"/>
+      </w:pPr>
+      <w:rPr>
+        <w:rFonts w:ascii="Symbol" w:hAnsi="Symbol" w:hint="default"/>
+      </w:rPr>
+    </w:lvl>
+    <w:lvl w:ilvl="7" w:tplc="04090003" w:tentative="1">
+      <w:start w:val="1"/>
+      <w:numFmt w:val="bullet"/>
+      <w:lvlText w:val="o"/>
+      <w:lvlJc w:val="left"/>
+      <w:pPr>
+        <w:ind w:left="5760" w:hanging="360"/>
+      </w:pPr>
+      <w:rPr>
+        <w:rFonts w:ascii="Courier New" w:hAnsi="Courier New" w:cs="Courier New" w:hint="default"/>
+      </w:rPr>
+    </w:lvl>
+    <w:lvl w:ilvl="8" w:tplc="04090005" w:tentative="1">
+      <w:start w:val="1"/>
+      <w:numFmt w:val="bullet"/>
+      <w:lvlText w:val=""/>
+      <w:lvlJc w:val="left"/>
+      <w:pPr>
+        <w:ind w:left="6480" w:hanging="360"/>
+      </w:pPr>
+      <w:rPr>
+        <w:rFonts w:ascii="Wingdings" w:hAnsi="Wingdings" w:hint="default"/>
+      </w:rPr>
+    </w:lvl>
+  </w:abstractNum>
+  <w:num w:numId="1" w16cid:durableId="1514149025">
+    <w:abstractNumId w:val="0"/>
+  </w:num>
+</w:numbering>
 </file>
 
 <file path=word/styles.xml><?xml version="1.0" encoding="utf-8"?>
@@ -667,6 +1715,17 @@
       </w:tblBorders>
     </w:tblPr>
   </w:style>
+  <w:style w:type="paragraph" w:styleId="ListParagraph">
+    <w:name w:val="List Paragraph"/>
+    <w:basedOn w:val="Normal"/>
+    <w:uiPriority w:val="34"/>
+    <w:qFormat/>
+    <w:rsid w:val="00D1490D"/>
+    <w:pPr>
+      <w:ind w:left="720"/>
+      <w:contextualSpacing/>
+    </w:pPr>
+  </w:style>
 </w:styles>
 </file>
 

</xml_diff>